<commit_message>
added missing translation paragraph (step 6) and changed  "Anhang 1" from level 2 to 1
</commit_message>
<xml_diff>
--- a/20181024_OC_Spec_v1.2_Translation-DE_Reviewed+Format.docx
+++ b/20181024_OC_Spec_v1.2_Translation-DE_Reviewed+Format.docx
@@ -148,7 +148,7 @@
       <w:pPr>
         <w:pStyle w:val="berschrift1"/>
       </w:pPr>
-      <w:bookmarkStart w:id="0" w:name="_Toc528310930"/>
+      <w:bookmarkStart w:id="0" w:name="_Toc528331932"/>
       <w:r>
         <w:lastRenderedPageBreak/>
         <w:t>Inhaltsverzeichnis</w:t>
@@ -192,7 +192,7 @@
         </w:rPr>
         <w:fldChar w:fldCharType="separate"/>
       </w:r>
-      <w:hyperlink w:anchor="_Toc528310930" w:history="1">
+      <w:hyperlink w:anchor="_Toc528331932" w:history="1">
         <w:r>
           <w:rPr>
             <w:rStyle w:val="Hyperlink"/>
@@ -219,7 +219,7 @@
             <w:noProof/>
             <w:webHidden/>
           </w:rPr>
-          <w:instrText xml:space="preserve"> PAGEREF _Toc528310930 \h </w:instrText>
+          <w:instrText xml:space="preserve"> PAGEREF _Toc528331932 \h </w:instrText>
         </w:r>
         <w:r>
           <w:rPr>
@@ -260,12 +260,10 @@
           <w:szCs w:val="24"/>
         </w:rPr>
       </w:pPr>
-      <w:hyperlink w:anchor="_Toc528310931" w:history="1">
+      <w:hyperlink w:anchor="_Toc528331933" w:history="1">
         <w:r>
           <w:rPr>
             <w:rStyle w:val="Hyperlink"/>
-            <w:b/>
-            <w:bCs/>
             <w:noProof/>
           </w:rPr>
           <w:t>Einleitung</w:t>
@@ -289,7 +287,7 @@
             <w:noProof/>
             <w:webHidden/>
           </w:rPr>
-          <w:instrText xml:space="preserve"> PAGEREF _Toc528310931 \h </w:instrText>
+          <w:instrText xml:space="preserve"> PAGEREF _Toc528331933 \h </w:instrText>
         </w:r>
         <w:r>
           <w:rPr>
@@ -309,7 +307,7 @@
             <w:noProof/>
             <w:webHidden/>
           </w:rPr>
-          <w:t>3</w:t>
+          <w:t>2</w:t>
         </w:r>
         <w:r>
           <w:rPr>
@@ -330,7 +328,7 @@
           <w:szCs w:val="24"/>
         </w:rPr>
       </w:pPr>
-      <w:hyperlink w:anchor="_Toc528310932" w:history="1">
+      <w:hyperlink w:anchor="_Toc528331934" w:history="1">
         <w:r>
           <w:rPr>
             <w:rStyle w:val="Hyperlink"/>
@@ -357,7 +355,7 @@
             <w:noProof/>
             <w:webHidden/>
           </w:rPr>
-          <w:instrText xml:space="preserve"> PAGEREF _Toc528310932 \h </w:instrText>
+          <w:instrText xml:space="preserve"> PAGEREF _Toc528331934 \h </w:instrText>
         </w:r>
         <w:r>
           <w:rPr>
@@ -377,7 +375,7 @@
             <w:noProof/>
             <w:webHidden/>
           </w:rPr>
-          <w:t>4</w:t>
+          <w:t>3</w:t>
         </w:r>
         <w:r>
           <w:rPr>
@@ -398,12 +396,10 @@
           <w:szCs w:val="24"/>
         </w:rPr>
       </w:pPr>
-      <w:hyperlink w:anchor="_Toc528310933" w:history="1">
+      <w:hyperlink w:anchor="_Toc528331935" w:history="1">
         <w:r>
           <w:rPr>
             <w:rStyle w:val="Hyperlink"/>
-            <w:b/>
-            <w:bCs/>
             <w:noProof/>
           </w:rPr>
           <w:t>Anforderungen</w:t>
@@ -427,7 +423,7 @@
             <w:noProof/>
             <w:webHidden/>
           </w:rPr>
-          <w:instrText xml:space="preserve"> PAGEREF _Toc528310933 \h </w:instrText>
+          <w:instrText xml:space="preserve"> PAGEREF _Toc528331935 \h </w:instrText>
         </w:r>
         <w:r>
           <w:rPr>
@@ -447,7 +443,7 @@
             <w:noProof/>
             <w:webHidden/>
           </w:rPr>
-          <w:t>5</w:t>
+          <w:t>4</w:t>
         </w:r>
         <w:r>
           <w:rPr>
@@ -465,10 +461,13 @@
           <w:tab w:val="right" w:leader="dot" w:pos="9019"/>
         </w:tabs>
         <w:rPr>
+          <w:rFonts w:asciiTheme="minorHAnsi" w:eastAsiaTheme="minorEastAsia" w:hAnsiTheme="minorHAnsi" w:cstheme="minorBidi"/>
           <w:noProof/>
-        </w:rPr>
-      </w:pPr>
-      <w:hyperlink w:anchor="_Toc528310934" w:history="1">
+          <w:sz w:val="24"/>
+          <w:szCs w:val="24"/>
+        </w:rPr>
+      </w:pPr>
+      <w:hyperlink w:anchor="_Toc528331936" w:history="1">
         <w:r>
           <w:rPr>
             <w:rStyle w:val="Hyperlink"/>
@@ -495,7 +494,7 @@
             <w:noProof/>
             <w:webHidden/>
           </w:rPr>
-          <w:instrText xml:space="preserve"> PAGEREF _Toc528310934 \h </w:instrText>
+          <w:instrText xml:space="preserve"> PAGEREF _Toc528331936 \h </w:instrText>
         </w:r>
         <w:r>
           <w:rPr>
@@ -515,7 +514,7 @@
             <w:noProof/>
             <w:webHidden/>
           </w:rPr>
-          <w:t>5</w:t>
+          <w:t>4</w:t>
         </w:r>
         <w:r>
           <w:rPr>
@@ -533,10 +532,13 @@
           <w:tab w:val="right" w:leader="dot" w:pos="9019"/>
         </w:tabs>
         <w:rPr>
+          <w:rFonts w:asciiTheme="minorHAnsi" w:eastAsiaTheme="minorEastAsia" w:hAnsiTheme="minorHAnsi" w:cstheme="minorBidi"/>
           <w:noProof/>
-        </w:rPr>
-      </w:pPr>
-      <w:hyperlink w:anchor="_Toc528310935" w:history="1">
+          <w:sz w:val="24"/>
+          <w:szCs w:val="24"/>
+        </w:rPr>
+      </w:pPr>
+      <w:hyperlink w:anchor="_Toc528331937" w:history="1">
         <w:r>
           <w:rPr>
             <w:rStyle w:val="Hyperlink"/>
@@ -563,7 +565,7 @@
             <w:noProof/>
             <w:webHidden/>
           </w:rPr>
-          <w:instrText xml:space="preserve"> PAGEREF _Toc528310935 \h </w:instrText>
+          <w:instrText xml:space="preserve"> PAGEREF _Toc528331937 \h </w:instrText>
         </w:r>
         <w:r>
           <w:rPr>
@@ -583,7 +585,7 @@
             <w:noProof/>
             <w:webHidden/>
           </w:rPr>
-          <w:t>7</w:t>
+          <w:t>6</w:t>
         </w:r>
         <w:r>
           <w:rPr>
@@ -601,10 +603,13 @@
           <w:tab w:val="right" w:leader="dot" w:pos="9019"/>
         </w:tabs>
         <w:rPr>
+          <w:rFonts w:asciiTheme="minorHAnsi" w:eastAsiaTheme="minorEastAsia" w:hAnsiTheme="minorHAnsi" w:cstheme="minorBidi"/>
           <w:noProof/>
-        </w:rPr>
-      </w:pPr>
-      <w:hyperlink w:anchor="_Toc528310936" w:history="1">
+          <w:sz w:val="24"/>
+          <w:szCs w:val="24"/>
+        </w:rPr>
+      </w:pPr>
+      <w:hyperlink w:anchor="_Toc528331938" w:history="1">
         <w:r>
           <w:rPr>
             <w:rStyle w:val="Hyperlink"/>
@@ -631,7 +636,7 @@
             <w:noProof/>
             <w:webHidden/>
           </w:rPr>
-          <w:instrText xml:space="preserve"> PAGEREF _Toc528310936 \h </w:instrText>
+          <w:instrText xml:space="preserve"> PAGEREF _Toc528331938 \h </w:instrText>
         </w:r>
         <w:r>
           <w:rPr>
@@ -651,7 +656,7 @@
             <w:noProof/>
             <w:webHidden/>
           </w:rPr>
-          <w:t>9</w:t>
+          <w:t>8</w:t>
         </w:r>
         <w:r>
           <w:rPr>
@@ -669,10 +674,13 @@
           <w:tab w:val="right" w:leader="dot" w:pos="9019"/>
         </w:tabs>
         <w:rPr>
+          <w:rFonts w:asciiTheme="minorHAnsi" w:eastAsiaTheme="minorEastAsia" w:hAnsiTheme="minorHAnsi" w:cstheme="minorBidi"/>
           <w:noProof/>
-        </w:rPr>
-      </w:pPr>
-      <w:hyperlink w:anchor="_Toc528310937" w:history="1">
+          <w:sz w:val="24"/>
+          <w:szCs w:val="24"/>
+        </w:rPr>
+      </w:pPr>
+      <w:hyperlink w:anchor="_Toc528331939" w:history="1">
         <w:r>
           <w:rPr>
             <w:rStyle w:val="Hyperlink"/>
@@ -699,7 +707,7 @@
             <w:noProof/>
             <w:webHidden/>
           </w:rPr>
-          <w:instrText xml:space="preserve"> PAGEREF _Toc528310937 \h </w:instrText>
+          <w:instrText xml:space="preserve"> PAGEREF _Toc528331939 \h </w:instrText>
         </w:r>
         <w:r>
           <w:rPr>
@@ -719,7 +727,7 @@
             <w:noProof/>
             <w:webHidden/>
           </w:rPr>
-          <w:t>10</w:t>
+          <w:t>9</w:t>
         </w:r>
         <w:r>
           <w:rPr>
@@ -737,10 +745,13 @@
           <w:tab w:val="right" w:leader="dot" w:pos="9019"/>
         </w:tabs>
         <w:rPr>
+          <w:rFonts w:asciiTheme="minorHAnsi" w:eastAsiaTheme="minorEastAsia" w:hAnsiTheme="minorHAnsi" w:cstheme="minorBidi"/>
           <w:noProof/>
-        </w:rPr>
-      </w:pPr>
-      <w:hyperlink w:anchor="_Toc528310938" w:history="1">
+          <w:sz w:val="24"/>
+          <w:szCs w:val="24"/>
+        </w:rPr>
+      </w:pPr>
+      <w:hyperlink w:anchor="_Toc528331940" w:history="1">
         <w:r>
           <w:rPr>
             <w:rStyle w:val="Hyperlink"/>
@@ -767,7 +778,7 @@
             <w:noProof/>
             <w:webHidden/>
           </w:rPr>
-          <w:instrText xml:space="preserve"> PAGEREF _Toc528310938 \h </w:instrText>
+          <w:instrText xml:space="preserve"> PAGEREF _Toc528331940 \h </w:instrText>
         </w:r>
         <w:r>
           <w:rPr>
@@ -787,7 +798,7 @@
             <w:noProof/>
             <w:webHidden/>
           </w:rPr>
-          <w:t>11</w:t>
+          <w:t>10</w:t>
         </w:r>
         <w:r>
           <w:rPr>
@@ -805,10 +816,13 @@
           <w:tab w:val="right" w:leader="dot" w:pos="9019"/>
         </w:tabs>
         <w:rPr>
+          <w:rFonts w:asciiTheme="minorHAnsi" w:eastAsiaTheme="minorEastAsia" w:hAnsiTheme="minorHAnsi" w:cstheme="minorBidi"/>
           <w:noProof/>
-        </w:rPr>
-      </w:pPr>
-      <w:hyperlink w:anchor="_Toc528310939" w:history="1">
+          <w:sz w:val="24"/>
+          <w:szCs w:val="24"/>
+        </w:rPr>
+      </w:pPr>
+      <w:hyperlink w:anchor="_Toc528331941" w:history="1">
         <w:r>
           <w:rPr>
             <w:rStyle w:val="Hyperlink"/>
@@ -835,7 +849,7 @@
             <w:noProof/>
             <w:webHidden/>
           </w:rPr>
-          <w:instrText xml:space="preserve"> PAGEREF _Toc528310939 \h </w:instrText>
+          <w:instrText xml:space="preserve"> PAGEREF _Toc528331941 \h </w:instrText>
         </w:r>
         <w:r>
           <w:rPr>
@@ -855,7 +869,7 @@
             <w:noProof/>
             <w:webHidden/>
           </w:rPr>
-          <w:t>12</w:t>
+          <w:t>11</w:t>
         </w:r>
         <w:r>
           <w:rPr>
@@ -868,15 +882,15 @@
     </w:p>
     <w:p>
       <w:pPr>
-        <w:pStyle w:val="Verzeichnis2"/>
-        <w:tabs>
-          <w:tab w:val="right" w:leader="dot" w:pos="9019"/>
-        </w:tabs>
-        <w:rPr>
+        <w:pStyle w:val="Verzeichnis1"/>
+        <w:rPr>
+          <w:rFonts w:asciiTheme="minorHAnsi" w:eastAsiaTheme="minorEastAsia" w:hAnsiTheme="minorHAnsi" w:cstheme="minorBidi"/>
           <w:noProof/>
-        </w:rPr>
-      </w:pPr>
-      <w:hyperlink w:anchor="_Toc528310940" w:history="1">
+          <w:sz w:val="24"/>
+          <w:szCs w:val="24"/>
+        </w:rPr>
+      </w:pPr>
+      <w:hyperlink w:anchor="_Toc528331942" w:history="1">
         <w:r>
           <w:rPr>
             <w:rStyle w:val="Hyperlink"/>
@@ -903,7 +917,7 @@
             <w:noProof/>
             <w:webHidden/>
           </w:rPr>
-          <w:instrText xml:space="preserve"> PAGEREF _Toc528310940 \h </w:instrText>
+          <w:instrText xml:space="preserve"> PAGEREF _Toc528331942 \h </w:instrText>
         </w:r>
         <w:r>
           <w:rPr>
@@ -1082,64 +1096,41 @@
     </w:p>
     <w:p>
       <w:pPr>
-        <w:rPr>
-          <w:rFonts w:asciiTheme="majorHAnsi" w:eastAsia="Calibri" w:hAnsiTheme="majorHAnsi" w:cs="Calibri"/>
-        </w:rPr>
-      </w:pPr>
-    </w:p>
-    <w:p>
-      <w:pPr>
-        <w:rPr>
-          <w:rFonts w:asciiTheme="majorHAnsi" w:eastAsia="Calibri" w:hAnsiTheme="majorHAnsi" w:cs="Calibri"/>
-        </w:rPr>
-      </w:pPr>
-    </w:p>
-    <w:p>
-      <w:pPr>
-        <w:rPr>
-          <w:rFonts w:asciiTheme="majorHAnsi" w:eastAsia="Calibri" w:hAnsiTheme="majorHAnsi" w:cs="Calibri"/>
-        </w:rPr>
-      </w:pPr>
-    </w:p>
-    <w:p>
-      <w:pPr>
-        <w:rPr>
-          <w:rFonts w:asciiTheme="majorHAnsi" w:eastAsia="Calibri" w:hAnsiTheme="majorHAnsi" w:cs="Calibri"/>
-        </w:rPr>
-      </w:pPr>
-    </w:p>
-    <w:p>
-      <w:pPr>
-        <w:rPr>
-          <w:rFonts w:asciiTheme="majorHAnsi" w:eastAsia="Calibri" w:hAnsiTheme="majorHAnsi" w:cs="Calibri"/>
-        </w:rPr>
-      </w:pPr>
-    </w:p>
-    <w:p>
-      <w:pPr>
-        <w:rPr>
-          <w:rFonts w:asciiTheme="majorHAnsi" w:eastAsia="Calibri" w:hAnsiTheme="majorHAnsi" w:cs="Calibri"/>
-        </w:rPr>
-      </w:pPr>
-    </w:p>
-    <w:p>
-      <w:pPr>
-        <w:rPr>
-          <w:rFonts w:asciiTheme="majorHAnsi" w:eastAsia="Calibri" w:hAnsiTheme="majorHAnsi" w:cs="Calibri"/>
-        </w:rPr>
-      </w:pPr>
-    </w:p>
-    <w:p>
-      <w:pPr>
-        <w:rPr>
-          <w:rFonts w:asciiTheme="majorHAnsi" w:eastAsia="Calibri" w:hAnsiTheme="majorHAnsi" w:cs="Calibri"/>
-        </w:rPr>
-      </w:pPr>
-    </w:p>
-    <w:p>
-      <w:pPr>
-        <w:rPr>
-          <w:rFonts w:asciiTheme="majorHAnsi" w:eastAsia="Calibri" w:hAnsiTheme="majorHAnsi" w:cs="Calibri"/>
+        <w:spacing w:line="240" w:lineRule="auto"/>
+        <w:rPr>
+          <w:rFonts w:asciiTheme="majorHAnsi" w:eastAsia="Times New Roman" w:hAnsiTheme="majorHAnsi" w:cstheme="majorHAnsi"/>
+          <w:lang w:val="en-US"/>
+        </w:rPr>
+      </w:pPr>
+      <w:r>
+        <w:rPr>
+          <w:rFonts w:asciiTheme="majorHAnsi" w:eastAsia="Times New Roman" w:hAnsiTheme="majorHAnsi" w:cstheme="majorHAnsi"/>
+          <w:lang w:val="en-US"/>
+        </w:rPr>
+        <w:t xml:space="preserve">This is an official translation from the </w:t>
+      </w:r>
+      <w:proofErr w:type="spellStart"/>
+      <w:r>
+        <w:rPr>
+          <w:rFonts w:asciiTheme="majorHAnsi" w:eastAsia="Times New Roman" w:hAnsiTheme="majorHAnsi" w:cstheme="majorHAnsi"/>
+          <w:lang w:val="en-US"/>
+        </w:rPr>
+        <w:t>OpenChain</w:t>
+      </w:r>
+      <w:proofErr w:type="spellEnd"/>
+      <w:r>
+        <w:rPr>
+          <w:rFonts w:asciiTheme="majorHAnsi" w:eastAsia="Times New Roman" w:hAnsiTheme="majorHAnsi" w:cstheme="majorHAnsi"/>
+          <w:lang w:val="en-US"/>
+        </w:rPr>
+        <w:t xml:space="preserve"> Project. It has been translated from the original English text. In the event there is confusion between this translation and the English version, The English text shall take precedence.</w:t>
+      </w:r>
+    </w:p>
+    <w:p>
+      <w:pPr>
+        <w:rPr>
+          <w:rFonts w:asciiTheme="majorHAnsi" w:eastAsia="Calibri" w:hAnsiTheme="majorHAnsi" w:cs="Calibri"/>
+          <w:lang w:val="en-US"/>
         </w:rPr>
       </w:pPr>
     </w:p>
@@ -1204,10 +1195,12 @@
           <w:rStyle w:val="Fett"/>
         </w:rPr>
       </w:pPr>
-      <w:bookmarkStart w:id="2" w:name="_Toc528310931"/>
+      <w:bookmarkStart w:id="2" w:name="_Toc528331933"/>
       <w:r>
         <w:rPr>
           <w:rStyle w:val="Fett"/>
+          <w:b w:val="0"/>
+          <w:bCs w:val="0"/>
         </w:rPr>
         <w:lastRenderedPageBreak/>
         <w:t>Einleitung</w:t>
@@ -1521,21 +1514,7 @@
         <w:rPr>
           <w:rFonts w:asciiTheme="majorHAnsi" w:eastAsia="Calibri" w:hAnsiTheme="majorHAnsi" w:cs="Calibri"/>
         </w:rPr>
-        <w:t xml:space="preserve">fikationsmaterial zugeordnet. Dieses stellt den oder </w:t>
-      </w:r>
-      <w:proofErr w:type="gramStart"/>
-      <w:r>
-        <w:rPr>
-          <w:rFonts w:asciiTheme="majorHAnsi" w:eastAsia="Calibri" w:hAnsiTheme="majorHAnsi" w:cs="Calibri"/>
-        </w:rPr>
-        <w:t>die Nachweis</w:t>
-      </w:r>
-      <w:proofErr w:type="gramEnd"/>
-      <w:r>
-        <w:rPr>
-          <w:rFonts w:asciiTheme="majorHAnsi" w:eastAsia="Calibri" w:hAnsiTheme="majorHAnsi" w:cs="Calibri"/>
-        </w:rPr>
-        <w:t xml:space="preserve">(e) dar, die vorhanden sein müssen, damit eine bestimmte Anforderung als erfüllt angesehen werden kann. Wenn ein bestimmtes Programm alle Anforderungen erfüllt, gilt es als </w:t>
+        <w:t xml:space="preserve">fikationsmaterial zugeordnet. Dieses stellt den oder die Nachweis(e) dar, die vorhanden sein müssen, damit eine bestimmte Anforderung als erfüllt angesehen werden kann. Wenn ein bestimmtes Programm alle Anforderungen erfüllt, gilt es als </w:t>
       </w:r>
       <w:proofErr w:type="spellStart"/>
       <w:r>
@@ -1662,7 +1641,7 @@
           <w:bCs w:val="0"/>
         </w:rPr>
       </w:pPr>
-      <w:bookmarkStart w:id="3" w:name="_Toc528310932"/>
+      <w:bookmarkStart w:id="3" w:name="_Toc528331934"/>
       <w:r>
         <w:rPr>
           <w:rStyle w:val="Fett"/>
@@ -2220,10 +2199,12 @@
           <w:rStyle w:val="Fett"/>
         </w:rPr>
       </w:pPr>
-      <w:bookmarkStart w:id="4" w:name="_Toc528310933"/>
+      <w:bookmarkStart w:id="4" w:name="_Toc528331935"/>
       <w:r>
         <w:rPr>
           <w:rStyle w:val="Fett"/>
+          <w:b w:val="0"/>
+          <w:bCs w:val="0"/>
         </w:rPr>
         <w:lastRenderedPageBreak/>
         <w:t>Anforderungen</w:t>
@@ -2234,7 +2215,7 @@
       <w:pPr>
         <w:pStyle w:val="berschrift2"/>
       </w:pPr>
-      <w:bookmarkStart w:id="5" w:name="_Toc528310934"/>
+      <w:bookmarkStart w:id="5" w:name="_Toc528331936"/>
       <w:r>
         <w:t>Ziel 1: Erkennen und verstehen Sie Ihre Verpflichtungen bei der Nutzung von FOSS</w:t>
       </w:r>
@@ -2719,13 +2700,7 @@
         <w:rPr>
           <w:rFonts w:asciiTheme="majorHAnsi" w:eastAsia="Calibri" w:hAnsiTheme="majorHAnsi" w:cs="Calibri"/>
         </w:rPr>
-        <w:t xml:space="preserve"> </w:t>
-      </w:r>
-      <w:r>
-        <w:rPr>
-          <w:rFonts w:asciiTheme="majorHAnsi" w:eastAsia="Calibri" w:hAnsiTheme="majorHAnsi" w:cs="Calibri"/>
-        </w:rPr>
-        <w:t>Software enthalten sind.</w:t>
+        <w:t xml:space="preserve"> Software enthalten sind.</w:t>
       </w:r>
     </w:p>
     <w:p>
@@ -3152,13 +3127,7 @@
         <w:rPr>
           <w:rFonts w:asciiTheme="majorHAnsi" w:eastAsia="Calibri" w:hAnsiTheme="majorHAnsi" w:cs="Calibri"/>
         </w:rPr>
-        <w:t xml:space="preserve"> </w:t>
-      </w:r>
-      <w:r>
-        <w:rPr>
-          <w:rFonts w:asciiTheme="majorHAnsi" w:eastAsia="Calibri" w:hAnsiTheme="majorHAnsi" w:cs="Calibri"/>
-        </w:rPr>
-        <w:t>Software bestehen.</w:t>
+        <w:t xml:space="preserve"> Software bestehen.</w:t>
       </w:r>
     </w:p>
     <w:p>
@@ -3279,7 +3248,7 @@
       <w:pPr>
         <w:pStyle w:val="berschrift2"/>
       </w:pPr>
-      <w:bookmarkStart w:id="6" w:name="_Toc528310935"/>
+      <w:bookmarkStart w:id="6" w:name="_Toc528331937"/>
       <w:r>
         <w:t xml:space="preserve">Ziel 2: Weisen Sie die Verantwortung für die Erfüllung der </w:t>
       </w:r>
@@ -4129,7 +4098,7 @@
       <w:pPr>
         <w:pStyle w:val="berschrift2"/>
       </w:pPr>
-      <w:bookmarkStart w:id="7" w:name="_Toc528310936"/>
+      <w:bookmarkStart w:id="7" w:name="_Toc528331938"/>
       <w:r>
         <w:t>Ziel 3: Überprüfen und genehmigen Sie FOSS Content</w:t>
       </w:r>
@@ -4789,7 +4758,7 @@
       <w:pPr>
         <w:pStyle w:val="berschrift2"/>
       </w:pPr>
-      <w:bookmarkStart w:id="8" w:name="_Toc528310937"/>
+      <w:bookmarkStart w:id="8" w:name="_Toc528331939"/>
       <w:r>
         <w:t>Ziel 4: Stellen Sie FOSS-Inhaltsdokumentation und Artefakte bereit</w:t>
       </w:r>
@@ -5037,7 +5006,7 @@
       <w:pPr>
         <w:pStyle w:val="berschrift2"/>
       </w:pPr>
-      <w:bookmarkStart w:id="9" w:name="_Toc528310938"/>
+      <w:bookmarkStart w:id="9" w:name="_Toc528331940"/>
       <w:r>
         <w:t>Ziel 5: Verstehen Sie FOSS Community Engagement</w:t>
       </w:r>
@@ -5475,7 +5444,7 @@
       <w:pPr>
         <w:pStyle w:val="berschrift2"/>
       </w:pPr>
-      <w:bookmarkStart w:id="10" w:name="_Toc528310939"/>
+      <w:bookmarkStart w:id="10" w:name="_Toc528331941"/>
       <w:r>
         <w:t xml:space="preserve">Ziel 6: Zertifizieren der </w:t>
       </w:r>
@@ -5945,11 +5914,15 @@
     </w:p>
     <w:p>
       <w:pPr>
-        <w:pStyle w:val="berschrift2"/>
-      </w:pPr>
-      <w:bookmarkStart w:id="12" w:name="_Toc528310940"/>
-      <w:r>
-        <w:t>Anhang I: Sprachübersetzungen</w:t>
+        <w:pStyle w:val="berschrift1"/>
+      </w:pPr>
+      <w:bookmarkStart w:id="12" w:name="_Toc528331942"/>
+      <w:r>
+        <w:lastRenderedPageBreak/>
+        <w:t>Anhang</w:t>
+      </w:r>
+      <w:r>
+        <w:t xml:space="preserve"> I: Sprachübersetzungen</w:t>
       </w:r>
       <w:bookmarkEnd w:id="12"/>
     </w:p>

</xml_diff>